<commit_message>
modification du jeu fire emblem, modification de l'interface et ajout d'une startégie
</commit_message>
<xml_diff>
--- a/fiche_technique.docx
+++ b/fiche_technique.docx
@@ -8,6 +8,7 @@
           <w:b/>
         </w:rPr>
       </w:pPr>
+      <w:bookmarkStart w:id="0" w:name="_GoBack"/>
     </w:p>
     <w:tbl>
       <w:tblPr>
@@ -79,15 +80,6 @@
                 <w:b/>
               </w:rPr>
             </w:pPr>
-            <w:r>
-              <w:rPr>
-                <w:b/>
-                <w:lang w:val="en-US"/>
-              </w:rPr>
-              <w:t>d</w:t>
-            </w:r>
-            <w:bookmarkStart w:id="0" w:name="_GoBack"/>
-            <w:bookmarkEnd w:id="0"/>
           </w:p>
         </w:tc>
       </w:tr>
@@ -566,6 +558,7 @@
           </w:p>
         </w:tc>
       </w:tr>
+      <w:bookmarkEnd w:id="0"/>
     </w:tbl>
     <w:p/>
     <w:sectPr>
@@ -2226,7 +2219,7 @@
 </file>
 
 <file path=customXml/itemProps1.xml><?xml version="1.0" encoding="utf-8"?>
-<ds:datastoreItem xmlns:ds="http://schemas.openxmlformats.org/officeDocument/2006/customXml" ds:itemID="{994F1C4B-A920-4AE3-A3BC-AF0AA8E9358A}">
+<ds:datastoreItem xmlns:ds="http://schemas.openxmlformats.org/officeDocument/2006/customXml" ds:itemID="{08EA3408-0C7C-430F-B0A3-6464C3248B8C}">
   <ds:schemaRefs>
     <ds:schemaRef ds:uri="http://schemas.openxmlformats.org/officeDocument/2006/bibliography"/>
   </ds:schemaRefs>

</xml_diff>